<commit_message>
added videosymbols in videos list
</commit_message>
<xml_diff>
--- a/web exp1.docx
+++ b/web exp1.docx
@@ -1598,6 +1598,7 @@
       </w:pPr>
       <w:r>
         <w:rPr>
+          <w:noProof/>
           <w:lang w:val="en-US"/>
         </w:rPr>
         <w:drawing>
@@ -1646,6 +1647,7 @@
       </w:pPr>
       <w:r>
         <w:rPr>
+          <w:noProof/>
           <w:lang w:val="en-US"/>
         </w:rPr>
         <w:lastRenderedPageBreak/>
@@ -1674,6 +1676,154 @@
                     <a:xfrm>
                       <a:off x="0" y="0"/>
                       <a:ext cx="5378219" cy="1889259"/>
+                    </a:xfrm>
+                    <a:prstGeom prst="rect">
+                      <a:avLst/>
+                    </a:prstGeom>
+                  </pic:spPr>
+                </pic:pic>
+              </a:graphicData>
+            </a:graphic>
+          </wp:inline>
+        </w:drawing>
+      </w:r>
+    </w:p>
+    <w:p>
+      <w:pPr>
+        <w:spacing w:after="0"/>
+        <w:rPr>
+          <w:lang w:val="en-US"/>
+        </w:rPr>
+      </w:pPr>
+    </w:p>
+    <w:p>
+      <w:pPr>
+        <w:spacing w:after="0"/>
+        <w:rPr>
+          <w:lang w:val="en-US"/>
+        </w:rPr>
+      </w:pPr>
+    </w:p>
+    <w:p>
+      <w:pPr>
+        <w:spacing w:after="0"/>
+        <w:rPr>
+          <w:lang w:val="en-US"/>
+        </w:rPr>
+      </w:pPr>
+      <w:r>
+        <w:rPr>
+          <w:lang w:val="en-US"/>
+        </w:rPr>
+        <w:t xml:space="preserve">After </w:t>
+      </w:r>
+      <w:proofErr w:type="spellStart"/>
+      <w:r>
+        <w:rPr>
+          <w:lang w:val="en-US"/>
+        </w:rPr>
+        <w:t>css</w:t>
+      </w:r>
+      <w:proofErr w:type="spellEnd"/>
+      <w:r>
+        <w:rPr>
+          <w:lang w:val="en-US"/>
+        </w:rPr>
+        <w:t>:</w:t>
+      </w:r>
+    </w:p>
+    <w:p>
+      <w:pPr>
+        <w:spacing w:after="0"/>
+        <w:rPr>
+          <w:lang w:val="en-US"/>
+        </w:rPr>
+      </w:pPr>
+      <w:r>
+        <w:rPr>
+          <w:lang w:val="en-US"/>
+        </w:rPr>
+        <w:drawing>
+          <wp:inline distT="0" distB="0" distL="0" distR="0" wp14:anchorId="7B22B8CF" wp14:editId="32AB29B4">
+            <wp:extent cx="5417820" cy="2636921"/>
+            <wp:effectExtent l="0" t="0" r="0" b="0"/>
+            <wp:docPr id="712236508" name="Picture 1"/>
+            <wp:cNvGraphicFramePr>
+              <a:graphicFrameLocks xmlns:a="http://schemas.openxmlformats.org/drawingml/2006/main" noChangeAspect="1"/>
+            </wp:cNvGraphicFramePr>
+            <a:graphic xmlns:a="http://schemas.openxmlformats.org/drawingml/2006/main">
+              <a:graphicData uri="http://schemas.openxmlformats.org/drawingml/2006/picture">
+                <pic:pic xmlns:pic="http://schemas.openxmlformats.org/drawingml/2006/picture">
+                  <pic:nvPicPr>
+                    <pic:cNvPr id="712236508" name=""/>
+                    <pic:cNvPicPr/>
+                  </pic:nvPicPr>
+                  <pic:blipFill>
+                    <a:blip r:embed="rId7"/>
+                    <a:stretch>
+                      <a:fillRect/>
+                    </a:stretch>
+                  </pic:blipFill>
+                  <pic:spPr>
+                    <a:xfrm>
+                      <a:off x="0" y="0"/>
+                      <a:ext cx="5426744" cy="2641265"/>
+                    </a:xfrm>
+                    <a:prstGeom prst="rect">
+                      <a:avLst/>
+                    </a:prstGeom>
+                  </pic:spPr>
+                </pic:pic>
+              </a:graphicData>
+            </a:graphic>
+          </wp:inline>
+        </w:drawing>
+      </w:r>
+    </w:p>
+    <w:p>
+      <w:pPr>
+        <w:spacing w:after="0"/>
+        <w:rPr>
+          <w:lang w:val="en-US"/>
+        </w:rPr>
+      </w:pPr>
+    </w:p>
+    <w:p>
+      <w:pPr>
+        <w:spacing w:after="0"/>
+        <w:rPr>
+          <w:lang w:val="en-US"/>
+        </w:rPr>
+      </w:pPr>
+      <w:r>
+        <w:rPr>
+          <w:lang w:val="en-US"/>
+        </w:rPr>
+        <w:drawing>
+          <wp:inline distT="0" distB="0" distL="0" distR="0" wp14:anchorId="60F50E4F" wp14:editId="7E39A46E">
+            <wp:extent cx="5440680" cy="2527560"/>
+            <wp:effectExtent l="0" t="0" r="7620" b="6350"/>
+            <wp:docPr id="86742507" name="Picture 1"/>
+            <wp:cNvGraphicFramePr>
+              <a:graphicFrameLocks xmlns:a="http://schemas.openxmlformats.org/drawingml/2006/main" noChangeAspect="1"/>
+            </wp:cNvGraphicFramePr>
+            <a:graphic xmlns:a="http://schemas.openxmlformats.org/drawingml/2006/main">
+              <a:graphicData uri="http://schemas.openxmlformats.org/drawingml/2006/picture">
+                <pic:pic xmlns:pic="http://schemas.openxmlformats.org/drawingml/2006/picture">
+                  <pic:nvPicPr>
+                    <pic:cNvPr id="86742507" name=""/>
+                    <pic:cNvPicPr/>
+                  </pic:nvPicPr>
+                  <pic:blipFill>
+                    <a:blip r:embed="rId8"/>
+                    <a:stretch>
+                      <a:fillRect/>
+                    </a:stretch>
+                  </pic:blipFill>
+                  <pic:spPr>
+                    <a:xfrm>
+                      <a:off x="0" y="0"/>
+                      <a:ext cx="5449298" cy="2531563"/>
                     </a:xfrm>
                     <a:prstGeom prst="rect">
                       <a:avLst/>
@@ -2420,6 +2570,7 @@
   <w:style w:type="character" w:default="1" w:styleId="DefaultParagraphFont">
     <w:name w:val="Default Paragraph Font"/>
     <w:uiPriority w:val="1"/>
+    <w:semiHidden/>
     <w:unhideWhenUsed/>
   </w:style>
   <w:style w:type="table" w:default="1" w:styleId="TableNormal">

</xml_diff>